<commit_message>
Week 06 Project Updated
</commit_message>
<xml_diff>
--- a/project/styles/index-css.docx
+++ b/project/styles/index-css.docx
@@ -51,24 +51,46 @@
     <w:p>
       <w:pPr>
         <w:rPr>
-          <w:lang w:val="en-US"/>
-        </w:rPr>
-      </w:pPr>
-      <w:r>
-        <w:rPr>
-          <w:lang w:val="en-US"/>
-        </w:rPr>
-        <w:t>.page-container{</w:t>
-      </w:r>
-    </w:p>
-    <w:p>
-      <w:pPr>
-        <w:rPr>
-          <w:lang w:val="en-US"/>
-        </w:rPr>
-      </w:pPr>
-      <w:r>
-        <w:rPr>
+          <w:strike/>
+          <w:lang w:val="en-US"/>
+        </w:rPr>
+      </w:pPr>
+      <w:proofErr w:type="gramStart"/>
+      <w:r>
+        <w:rPr>
+          <w:strike/>
+          <w:lang w:val="en-US"/>
+        </w:rPr>
+        <w:t>.page</w:t>
+      </w:r>
+      <w:proofErr w:type="gramEnd"/>
+      <w:r>
+        <w:rPr>
+          <w:strike/>
+          <w:lang w:val="en-US"/>
+        </w:rPr>
+        <w:t>-</w:t>
+      </w:r>
+      <w:proofErr w:type="gramStart"/>
+      <w:r>
+        <w:rPr>
+          <w:strike/>
+          <w:lang w:val="en-US"/>
+        </w:rPr>
+        <w:t>container{</w:t>
+      </w:r>
+      <w:proofErr w:type="gramEnd"/>
+    </w:p>
+    <w:p>
+      <w:pPr>
+        <w:rPr>
+          <w:strike/>
+          <w:lang w:val="en-US"/>
+        </w:rPr>
+      </w:pPr>
+      <w:r>
+        <w:rPr>
+          <w:strike/>
           <w:lang w:val="en-US"/>
         </w:rPr>
         <w:t>  max-width: 1200px;</w:t>
@@ -77,11 +99,13 @@
     <w:p>
       <w:pPr>
         <w:rPr>
-          <w:lang w:val="en-US"/>
-        </w:rPr>
-      </w:pPr>
-      <w:r>
-        <w:rPr>
+          <w:strike/>
+          <w:lang w:val="en-US"/>
+        </w:rPr>
+      </w:pPr>
+      <w:r>
+        <w:rPr>
+          <w:strike/>
           <w:lang w:val="en-US"/>
         </w:rPr>
         <w:t>  margin: 0 auto;</w:t>
@@ -123,11 +147,13 @@
     <w:p>
       <w:pPr>
         <w:rPr>
-          <w:lang w:val="en-US"/>
-        </w:rPr>
-      </w:pPr>
-      <w:r>
-        <w:rPr>
+          <w:strike/>
+          <w:lang w:val="en-US"/>
+        </w:rPr>
+      </w:pPr>
+      <w:r>
+        <w:rPr>
+          <w:strike/>
           <w:lang w:val="en-US"/>
         </w:rPr>
         <w:t>/* =========================</w:t>
@@ -136,11 +162,13 @@
     <w:p>
       <w:pPr>
         <w:rPr>
-          <w:lang w:val="en-US"/>
-        </w:rPr>
-      </w:pPr>
-      <w:r>
-        <w:rPr>
+          <w:strike/>
+          <w:lang w:val="en-US"/>
+        </w:rPr>
+      </w:pPr>
+      <w:r>
+        <w:rPr>
+          <w:strike/>
           <w:lang w:val="en-US"/>
         </w:rPr>
         <w:t>   COLOR VARIABLES (LIGHT)</w:t>
@@ -149,11 +177,13 @@
     <w:p>
       <w:pPr>
         <w:rPr>
-          <w:lang w:val="en-US"/>
-        </w:rPr>
-      </w:pPr>
-      <w:r>
-        <w:rPr>
+          <w:strike/>
+          <w:lang w:val="en-US"/>
+        </w:rPr>
+      </w:pPr>
+      <w:r>
+        <w:rPr>
+          <w:strike/>
           <w:lang w:val="en-US"/>
         </w:rPr>
         <w:t>========================= */</w:t>
@@ -162,31 +192,45 @@
     <w:p>
       <w:pPr>
         <w:rPr>
-          <w:lang w:val="en-US"/>
-        </w:rPr>
-      </w:pPr>
-    </w:p>
-    <w:p>
-      <w:pPr>
-        <w:rPr>
-          <w:lang w:val="en-US"/>
-        </w:rPr>
-      </w:pPr>
-      <w:r>
-        <w:rPr>
-          <w:lang w:val="en-US"/>
-        </w:rPr>
-        <w:t>:root{</w:t>
-      </w:r>
-    </w:p>
-    <w:p>
-      <w:pPr>
-        <w:rPr>
-          <w:lang w:val="en-US"/>
-        </w:rPr>
-      </w:pPr>
-      <w:r>
-        <w:rPr>
+          <w:strike/>
+          <w:lang w:val="en-US"/>
+        </w:rPr>
+      </w:pPr>
+    </w:p>
+    <w:p>
+      <w:pPr>
+        <w:rPr>
+          <w:strike/>
+          <w:lang w:val="en-US"/>
+        </w:rPr>
+      </w:pPr>
+      <w:proofErr w:type="gramStart"/>
+      <w:r>
+        <w:rPr>
+          <w:strike/>
+          <w:lang w:val="en-US"/>
+        </w:rPr>
+        <w:t>:root</w:t>
+      </w:r>
+      <w:proofErr w:type="gramEnd"/>
+      <w:r>
+        <w:rPr>
+          <w:strike/>
+          <w:lang w:val="en-US"/>
+        </w:rPr>
+        <w:t>{</w:t>
+      </w:r>
+    </w:p>
+    <w:p>
+      <w:pPr>
+        <w:rPr>
+          <w:strike/>
+          <w:lang w:val="en-US"/>
+        </w:rPr>
+      </w:pPr>
+      <w:r>
+        <w:rPr>
+          <w:strike/>
           <w:lang w:val="en-US"/>
         </w:rPr>
         <w:t>  --bg-color: #ffffff;</w:t>
@@ -195,11 +239,13 @@
     <w:p>
       <w:pPr>
         <w:rPr>
-          <w:lang w:val="en-US"/>
-        </w:rPr>
-      </w:pPr>
-      <w:r>
-        <w:rPr>
+          <w:strike/>
+          <w:lang w:val="en-US"/>
+        </w:rPr>
+      </w:pPr>
+      <w:r>
+        <w:rPr>
+          <w:strike/>
           <w:lang w:val="en-US"/>
         </w:rPr>
         <w:t>  --text-color: #292b3d;</w:t>
@@ -208,11 +254,13 @@
     <w:p>
       <w:pPr>
         <w:rPr>
-          <w:lang w:val="en-US"/>
-        </w:rPr>
-      </w:pPr>
-      <w:r>
-        <w:rPr>
+          <w:strike/>
+          <w:lang w:val="en-US"/>
+        </w:rPr>
+      </w:pPr>
+      <w:r>
+        <w:rPr>
+          <w:strike/>
           <w:lang w:val="en-US"/>
         </w:rPr>
         <w:t>  --card-color: #bdc8e2;</w:t>
@@ -221,11 +269,13 @@
     <w:p>
       <w:pPr>
         <w:rPr>
-          <w:lang w:val="en-US"/>
-        </w:rPr>
-      </w:pPr>
-      <w:r>
-        <w:rPr>
+          <w:strike/>
+          <w:lang w:val="en-US"/>
+        </w:rPr>
+      </w:pPr>
+      <w:r>
+        <w:rPr>
+          <w:strike/>
           <w:lang w:val="en-US"/>
         </w:rPr>
         <w:t>  --accent-color: #cf5c36;</w:t>
@@ -234,11 +284,13 @@
     <w:p>
       <w:pPr>
         <w:rPr>
-          <w:lang w:val="en-US"/>
-        </w:rPr>
-      </w:pPr>
-      <w:r>
-        <w:rPr>
+          <w:strike/>
+          <w:lang w:val="en-US"/>
+        </w:rPr>
+      </w:pPr>
+      <w:r>
+        <w:rPr>
+          <w:strike/>
           <w:lang w:val="en-US"/>
         </w:rPr>
         <w:t>}</w:t>
@@ -267,11 +319,13 @@
     <w:p>
       <w:pPr>
         <w:rPr>
-          <w:lang w:val="en-US"/>
-        </w:rPr>
-      </w:pPr>
-      <w:r>
-        <w:rPr>
+          <w:strike/>
+          <w:lang w:val="en-US"/>
+        </w:rPr>
+      </w:pPr>
+      <w:r>
+        <w:rPr>
+          <w:strike/>
           <w:lang w:val="en-US"/>
         </w:rPr>
         <w:t>body {</w:t>
@@ -280,37 +334,75 @@
     <w:p>
       <w:pPr>
         <w:rPr>
-          <w:lang w:val="en-US"/>
-        </w:rPr>
-      </w:pPr>
-      <w:r>
-        <w:rPr>
-          <w:lang w:val="en-US"/>
-        </w:rPr>
-        <w:t>  background-color: var(--bg-color);</w:t>
-      </w:r>
-    </w:p>
-    <w:p>
-      <w:pPr>
-        <w:rPr>
-          <w:lang w:val="en-US"/>
-        </w:rPr>
-      </w:pPr>
-      <w:r>
-        <w:rPr>
-          <w:lang w:val="en-US"/>
-        </w:rPr>
-        <w:t>  color: var(--text-color);</w:t>
-      </w:r>
-    </w:p>
-    <w:p>
-      <w:pPr>
-        <w:rPr>
-          <w:lang w:val="en-US"/>
-        </w:rPr>
-      </w:pPr>
-      <w:r>
-        <w:rPr>
+          <w:strike/>
+          <w:lang w:val="en-US"/>
+        </w:rPr>
+      </w:pPr>
+      <w:r>
+        <w:rPr>
+          <w:strike/>
+          <w:lang w:val="en-US"/>
+        </w:rPr>
+        <w:t xml:space="preserve">  background-color: </w:t>
+      </w:r>
+      <w:proofErr w:type="gramStart"/>
+      <w:r>
+        <w:rPr>
+          <w:strike/>
+          <w:lang w:val="en-US"/>
+        </w:rPr>
+        <w:t>var(</w:t>
+      </w:r>
+      <w:proofErr w:type="gramEnd"/>
+      <w:r>
+        <w:rPr>
+          <w:strike/>
+          <w:lang w:val="en-US"/>
+        </w:rPr>
+        <w:t>--bg-color);</w:t>
+      </w:r>
+    </w:p>
+    <w:p>
+      <w:pPr>
+        <w:rPr>
+          <w:strike/>
+          <w:lang w:val="en-US"/>
+        </w:rPr>
+      </w:pPr>
+      <w:r>
+        <w:rPr>
+          <w:strike/>
+          <w:lang w:val="en-US"/>
+        </w:rPr>
+        <w:t xml:space="preserve">  color: </w:t>
+      </w:r>
+      <w:proofErr w:type="gramStart"/>
+      <w:r>
+        <w:rPr>
+          <w:strike/>
+          <w:lang w:val="en-US"/>
+        </w:rPr>
+        <w:t>var(</w:t>
+      </w:r>
+      <w:proofErr w:type="gramEnd"/>
+      <w:r>
+        <w:rPr>
+          <w:strike/>
+          <w:lang w:val="en-US"/>
+        </w:rPr>
+        <w:t>--text-color);</w:t>
+      </w:r>
+    </w:p>
+    <w:p>
+      <w:pPr>
+        <w:rPr>
+          <w:strike/>
+          <w:lang w:val="en-US"/>
+        </w:rPr>
+      </w:pPr>
+      <w:r>
+        <w:rPr>
+          <w:strike/>
           <w:lang w:val="en-US"/>
         </w:rPr>
         <w:t>  font-family: "Noto Sans", sans-serif;</w:t>
@@ -319,11 +411,13 @@
     <w:p>
       <w:pPr>
         <w:rPr>
-          <w:lang w:val="en-US"/>
-        </w:rPr>
-      </w:pPr>
-      <w:r>
-        <w:rPr>
+          <w:strike/>
+          <w:lang w:val="en-US"/>
+        </w:rPr>
+      </w:pPr>
+      <w:r>
+        <w:rPr>
+          <w:strike/>
           <w:lang w:val="en-US"/>
         </w:rPr>
         <w:t>  transition: background-color 0.4s ease, color 0.4s ease;</w:t>
@@ -345,18 +439,21 @@
     <w:p>
       <w:pPr>
         <w:rPr>
-          <w:lang w:val="en-US"/>
-        </w:rPr>
-      </w:pPr>
-    </w:p>
-    <w:p>
-      <w:pPr>
-        <w:rPr>
-          <w:lang w:val="en-US"/>
-        </w:rPr>
-      </w:pPr>
-      <w:r>
-        <w:rPr>
+          <w:strike/>
+          <w:lang w:val="en-US"/>
+        </w:rPr>
+      </w:pPr>
+    </w:p>
+    <w:p>
+      <w:pPr>
+        <w:rPr>
+          <w:strike/>
+          <w:lang w:val="en-US"/>
+        </w:rPr>
+      </w:pPr>
+      <w:r>
+        <w:rPr>
+          <w:strike/>
           <w:lang w:val="en-US"/>
         </w:rPr>
         <w:t>/* =========================</w:t>
@@ -365,11 +462,13 @@
     <w:p>
       <w:pPr>
         <w:rPr>
-          <w:lang w:val="en-US"/>
-        </w:rPr>
-      </w:pPr>
-      <w:r>
-        <w:rPr>
+          <w:strike/>
+          <w:lang w:val="en-US"/>
+        </w:rPr>
+      </w:pPr>
+      <w:r>
+        <w:rPr>
+          <w:strike/>
           <w:lang w:val="en-US"/>
         </w:rPr>
         <w:t>   DARK MODE VARIABLES</w:t>
@@ -378,11 +477,13 @@
     <w:p>
       <w:pPr>
         <w:rPr>
-          <w:lang w:val="en-US"/>
-        </w:rPr>
-      </w:pPr>
-      <w:r>
-        <w:rPr>
+          <w:strike/>
+          <w:lang w:val="en-US"/>
+        </w:rPr>
+      </w:pPr>
+      <w:r>
+        <w:rPr>
+          <w:strike/>
           <w:lang w:val="en-US"/>
         </w:rPr>
         <w:t>========================= */</w:t>
@@ -391,31 +492,45 @@
     <w:p>
       <w:pPr>
         <w:rPr>
-          <w:lang w:val="en-US"/>
-        </w:rPr>
-      </w:pPr>
-    </w:p>
-    <w:p>
-      <w:pPr>
-        <w:rPr>
-          <w:lang w:val="en-US"/>
-        </w:rPr>
-      </w:pPr>
-      <w:r>
-        <w:rPr>
-          <w:lang w:val="en-US"/>
-        </w:rPr>
-        <w:t>body.dark{</w:t>
-      </w:r>
-    </w:p>
-    <w:p>
-      <w:pPr>
-        <w:rPr>
-          <w:lang w:val="en-US"/>
-        </w:rPr>
-      </w:pPr>
-      <w:r>
-        <w:rPr>
+          <w:strike/>
+          <w:lang w:val="en-US"/>
+        </w:rPr>
+      </w:pPr>
+    </w:p>
+    <w:p>
+      <w:pPr>
+        <w:rPr>
+          <w:strike/>
+          <w:lang w:val="en-US"/>
+        </w:rPr>
+      </w:pPr>
+      <w:proofErr w:type="gramStart"/>
+      <w:r>
+        <w:rPr>
+          <w:strike/>
+          <w:lang w:val="en-US"/>
+        </w:rPr>
+        <w:t>body.dark</w:t>
+      </w:r>
+      <w:proofErr w:type="gramEnd"/>
+      <w:r>
+        <w:rPr>
+          <w:strike/>
+          <w:lang w:val="en-US"/>
+        </w:rPr>
+        <w:t>{</w:t>
+      </w:r>
+    </w:p>
+    <w:p>
+      <w:pPr>
+        <w:rPr>
+          <w:strike/>
+          <w:lang w:val="en-US"/>
+        </w:rPr>
+      </w:pPr>
+      <w:r>
+        <w:rPr>
+          <w:strike/>
           <w:lang w:val="en-US"/>
         </w:rPr>
         <w:t>  --bg-color: #292b3d;</w:t>
@@ -424,11 +539,13 @@
     <w:p>
       <w:pPr>
         <w:rPr>
-          <w:lang w:val="en-US"/>
-        </w:rPr>
-      </w:pPr>
-      <w:r>
-        <w:rPr>
+          <w:strike/>
+          <w:lang w:val="en-US"/>
+        </w:rPr>
+      </w:pPr>
+      <w:r>
+        <w:rPr>
+          <w:strike/>
           <w:lang w:val="en-US"/>
         </w:rPr>
         <w:t>  --text-color: #fff;</w:t>
@@ -437,11 +554,13 @@
     <w:p>
       <w:pPr>
         <w:rPr>
-          <w:lang w:val="en-US"/>
-        </w:rPr>
-      </w:pPr>
-      <w:r>
-        <w:rPr>
+          <w:strike/>
+          <w:lang w:val="en-US"/>
+        </w:rPr>
+      </w:pPr>
+      <w:r>
+        <w:rPr>
+          <w:strike/>
           <w:lang w:val="en-US"/>
         </w:rPr>
         <w:t>  --card-color: #565676;</w:t>
@@ -450,11 +569,13 @@
     <w:p>
       <w:pPr>
         <w:rPr>
-          <w:lang w:val="en-US"/>
-        </w:rPr>
-      </w:pPr>
-      <w:r>
-        <w:rPr>
+          <w:strike/>
+          <w:lang w:val="en-US"/>
+        </w:rPr>
+      </w:pPr>
+      <w:r>
+        <w:rPr>
+          <w:strike/>
           <w:lang w:val="en-US"/>
         </w:rPr>
         <w:t>  --accent-color: #cf5c36;</w:t>
@@ -463,11 +584,13 @@
     <w:p>
       <w:pPr>
         <w:rPr>
-          <w:lang w:val="en-US"/>
-        </w:rPr>
-      </w:pPr>
-      <w:r>
-        <w:rPr>
+          <w:strike/>
+          <w:lang w:val="en-US"/>
+        </w:rPr>
+      </w:pPr>
+      <w:r>
+        <w:rPr>
+          <w:strike/>
           <w:lang w:val="en-US"/>
         </w:rPr>
         <w:t>}</w:t>
@@ -483,11 +606,13 @@
     <w:p>
       <w:pPr>
         <w:rPr>
-          <w:lang w:val="en-US"/>
-        </w:rPr>
-      </w:pPr>
-      <w:r>
-        <w:rPr>
+          <w:strike/>
+          <w:lang w:val="en-US"/>
+        </w:rPr>
+      </w:pPr>
+      <w:r>
+        <w:rPr>
+          <w:strike/>
           <w:lang w:val="en-US"/>
         </w:rPr>
         <w:t>/* Theme toggle button styling */</w:t>
@@ -496,11 +621,13 @@
     <w:p>
       <w:pPr>
         <w:rPr>
-          <w:lang w:val="en-US"/>
-        </w:rPr>
-      </w:pPr>
-      <w:r>
-        <w:rPr>
+          <w:strike/>
+          <w:lang w:val="en-US"/>
+        </w:rPr>
+      </w:pPr>
+      <w:r>
+        <w:rPr>
+          <w:strike/>
           <w:lang w:val="en-US"/>
         </w:rPr>
         <w:t>#changeThemeSite {</w:t>
@@ -509,11 +636,13 @@
     <w:p>
       <w:pPr>
         <w:rPr>
-          <w:lang w:val="en-US"/>
-        </w:rPr>
-      </w:pPr>
-      <w:r>
-        <w:rPr>
+          <w:strike/>
+          <w:lang w:val="en-US"/>
+        </w:rPr>
+      </w:pPr>
+      <w:r>
+        <w:rPr>
+          <w:strike/>
           <w:lang w:val="en-US"/>
         </w:rPr>
         <w:t>  background: transparent;</w:t>
@@ -522,37 +651,75 @@
     <w:p>
       <w:pPr>
         <w:rPr>
-          <w:lang w:val="en-US"/>
-        </w:rPr>
-      </w:pPr>
-      <w:r>
-        <w:rPr>
-          <w:lang w:val="en-US"/>
-        </w:rPr>
-        <w:t>  border: 1px solid var(--text-color);</w:t>
-      </w:r>
-    </w:p>
-    <w:p>
-      <w:pPr>
-        <w:rPr>
-          <w:lang w:val="en-US"/>
-        </w:rPr>
-      </w:pPr>
-      <w:r>
-        <w:rPr>
-          <w:lang w:val="en-US"/>
-        </w:rPr>
-        <w:t>  color: var(--text-color);</w:t>
-      </w:r>
-    </w:p>
-    <w:p>
-      <w:pPr>
-        <w:rPr>
-          <w:lang w:val="en-US"/>
-        </w:rPr>
-      </w:pPr>
-      <w:r>
-        <w:rPr>
+          <w:strike/>
+          <w:lang w:val="en-US"/>
+        </w:rPr>
+      </w:pPr>
+      <w:r>
+        <w:rPr>
+          <w:strike/>
+          <w:lang w:val="en-US"/>
+        </w:rPr>
+        <w:t xml:space="preserve">  border: 1px solid </w:t>
+      </w:r>
+      <w:proofErr w:type="gramStart"/>
+      <w:r>
+        <w:rPr>
+          <w:strike/>
+          <w:lang w:val="en-US"/>
+        </w:rPr>
+        <w:t>var(</w:t>
+      </w:r>
+      <w:proofErr w:type="gramEnd"/>
+      <w:r>
+        <w:rPr>
+          <w:strike/>
+          <w:lang w:val="en-US"/>
+        </w:rPr>
+        <w:t>--text-color);</w:t>
+      </w:r>
+    </w:p>
+    <w:p>
+      <w:pPr>
+        <w:rPr>
+          <w:strike/>
+          <w:lang w:val="en-US"/>
+        </w:rPr>
+      </w:pPr>
+      <w:r>
+        <w:rPr>
+          <w:strike/>
+          <w:lang w:val="en-US"/>
+        </w:rPr>
+        <w:t xml:space="preserve">  color: </w:t>
+      </w:r>
+      <w:proofErr w:type="gramStart"/>
+      <w:r>
+        <w:rPr>
+          <w:strike/>
+          <w:lang w:val="en-US"/>
+        </w:rPr>
+        <w:t>var(</w:t>
+      </w:r>
+      <w:proofErr w:type="gramEnd"/>
+      <w:r>
+        <w:rPr>
+          <w:strike/>
+          <w:lang w:val="en-US"/>
+        </w:rPr>
+        <w:t>--text-color);</w:t>
+      </w:r>
+    </w:p>
+    <w:p>
+      <w:pPr>
+        <w:rPr>
+          <w:strike/>
+          <w:lang w:val="en-US"/>
+        </w:rPr>
+      </w:pPr>
+      <w:r>
+        <w:rPr>
+          <w:strike/>
           <w:lang w:val="en-US"/>
         </w:rPr>
         <w:t>  padding: 0.5rem 0.7rem;</w:t>
@@ -561,11 +728,13 @@
     <w:p>
       <w:pPr>
         <w:rPr>
-          <w:lang w:val="en-US"/>
-        </w:rPr>
-      </w:pPr>
-      <w:r>
-        <w:rPr>
+          <w:strike/>
+          <w:lang w:val="en-US"/>
+        </w:rPr>
+      </w:pPr>
+      <w:r>
+        <w:rPr>
+          <w:strike/>
           <w:lang w:val="en-US"/>
         </w:rPr>
         <w:t>  border-radius: 8px;</w:t>
@@ -574,11 +743,13 @@
     <w:p>
       <w:pPr>
         <w:rPr>
-          <w:lang w:val="en-US"/>
-        </w:rPr>
-      </w:pPr>
-      <w:r>
-        <w:rPr>
+          <w:strike/>
+          <w:lang w:val="en-US"/>
+        </w:rPr>
+      </w:pPr>
+      <w:r>
+        <w:rPr>
+          <w:strike/>
           <w:lang w:val="en-US"/>
         </w:rPr>
         <w:t>  cursor: pointer;</w:t>
@@ -587,11 +758,13 @@
     <w:p>
       <w:pPr>
         <w:rPr>
-          <w:lang w:val="en-US"/>
-        </w:rPr>
-      </w:pPr>
-      <w:r>
-        <w:rPr>
+          <w:strike/>
+          <w:lang w:val="en-US"/>
+        </w:rPr>
+      </w:pPr>
+      <w:r>
+        <w:rPr>
+          <w:strike/>
           <w:lang w:val="en-US"/>
         </w:rPr>
         <w:t>  transition: all 0.3s ease;</w:t>
@@ -600,11 +773,13 @@
     <w:p>
       <w:pPr>
         <w:rPr>
-          <w:lang w:val="en-US"/>
-        </w:rPr>
-      </w:pPr>
-      <w:r>
-        <w:rPr>
+          <w:strike/>
+          <w:lang w:val="en-US"/>
+        </w:rPr>
+      </w:pPr>
+      <w:r>
+        <w:rPr>
+          <w:strike/>
           <w:lang w:val="en-US"/>
         </w:rPr>
         <w:t>}</w:t>
@@ -613,44 +788,83 @@
     <w:p>
       <w:pPr>
         <w:rPr>
-          <w:lang w:val="en-US"/>
-        </w:rPr>
-      </w:pPr>
-    </w:p>
-    <w:p>
-      <w:pPr>
-        <w:rPr>
-          <w:lang w:val="en-US"/>
-        </w:rPr>
-      </w:pPr>
-      <w:r>
-        <w:rPr>
-          <w:lang w:val="en-US"/>
-        </w:rPr>
-        <w:t>#changeThemeSite:hover{</w:t>
-      </w:r>
-    </w:p>
-    <w:p>
-      <w:pPr>
-        <w:rPr>
-          <w:lang w:val="en-US"/>
-        </w:rPr>
-      </w:pPr>
-      <w:r>
-        <w:rPr>
-          <w:lang w:val="en-US"/>
-        </w:rPr>
-        <w:t>  background-color: var(--accent-color);</w:t>
-      </w:r>
-    </w:p>
-    <w:p>
-      <w:pPr>
-        <w:rPr>
-          <w:lang w:val="en-US"/>
-        </w:rPr>
-      </w:pPr>
-      <w:r>
-        <w:rPr>
+          <w:strike/>
+          <w:lang w:val="en-US"/>
+        </w:rPr>
+      </w:pPr>
+    </w:p>
+    <w:p>
+      <w:pPr>
+        <w:rPr>
+          <w:strike/>
+          <w:lang w:val="en-US"/>
+        </w:rPr>
+      </w:pPr>
+      <w:r>
+        <w:rPr>
+          <w:strike/>
+          <w:lang w:val="en-US"/>
+        </w:rPr>
+        <w:t>#</w:t>
+      </w:r>
+      <w:proofErr w:type="gramStart"/>
+      <w:r>
+        <w:rPr>
+          <w:strike/>
+          <w:lang w:val="en-US"/>
+        </w:rPr>
+        <w:t>changeThemeSite:hover</w:t>
+      </w:r>
+      <w:proofErr w:type="gramEnd"/>
+      <w:r>
+        <w:rPr>
+          <w:strike/>
+          <w:lang w:val="en-US"/>
+        </w:rPr>
+        <w:t>{</w:t>
+      </w:r>
+    </w:p>
+    <w:p>
+      <w:pPr>
+        <w:rPr>
+          <w:strike/>
+          <w:lang w:val="en-US"/>
+        </w:rPr>
+      </w:pPr>
+      <w:r>
+        <w:rPr>
+          <w:strike/>
+          <w:lang w:val="en-US"/>
+        </w:rPr>
+        <w:t xml:space="preserve">  background-color: </w:t>
+      </w:r>
+      <w:proofErr w:type="gramStart"/>
+      <w:r>
+        <w:rPr>
+          <w:strike/>
+          <w:lang w:val="en-US"/>
+        </w:rPr>
+        <w:t>var(</w:t>
+      </w:r>
+      <w:proofErr w:type="gramEnd"/>
+      <w:r>
+        <w:rPr>
+          <w:strike/>
+          <w:lang w:val="en-US"/>
+        </w:rPr>
+        <w:t>--accent-color);</w:t>
+      </w:r>
+    </w:p>
+    <w:p>
+      <w:pPr>
+        <w:rPr>
+          <w:strike/>
+          <w:lang w:val="en-US"/>
+        </w:rPr>
+      </w:pPr>
+      <w:r>
+        <w:rPr>
+          <w:strike/>
           <w:lang w:val="en-US"/>
         </w:rPr>
         <w:t>  color: #ffffff;</w:t>
@@ -659,11 +873,13 @@
     <w:p>
       <w:pPr>
         <w:rPr>
-          <w:lang w:val="en-US"/>
-        </w:rPr>
-      </w:pPr>
-      <w:r>
-        <w:rPr>
+          <w:strike/>
+          <w:lang w:val="en-US"/>
+        </w:rPr>
+      </w:pPr>
+      <w:r>
+        <w:rPr>
+          <w:strike/>
           <w:lang w:val="en-US"/>
         </w:rPr>
         <w:t>}</w:t>
@@ -706,11 +922,13 @@
     <w:p>
       <w:pPr>
         <w:rPr>
-          <w:lang w:val="en-US"/>
-        </w:rPr>
-      </w:pPr>
-      <w:r>
-        <w:rPr>
+          <w:strike/>
+          <w:lang w:val="en-US"/>
+        </w:rPr>
+      </w:pPr>
+      <w:r>
+        <w:rPr>
+          <w:strike/>
           <w:lang w:val="en-US"/>
         </w:rPr>
         <w:t>  text-decoration: none;</w:t>
@@ -719,11 +937,13 @@
     <w:p>
       <w:pPr>
         <w:rPr>
-          <w:lang w:val="en-US"/>
-        </w:rPr>
-      </w:pPr>
-      <w:r>
-        <w:rPr>
+          <w:strike/>
+          <w:lang w:val="en-US"/>
+        </w:rPr>
+      </w:pPr>
+      <w:r>
+        <w:rPr>
+          <w:strike/>
           <w:lang w:val="en-US"/>
         </w:rPr>
         <w:t>  font-weight: 500;</w:t>
@@ -758,24 +978,44 @@
     <w:p>
       <w:pPr>
         <w:rPr>
-          <w:lang w:val="en-US"/>
-        </w:rPr>
-      </w:pPr>
-      <w:r>
-        <w:rPr>
-          <w:lang w:val="en-US"/>
-        </w:rPr>
-        <w:t>  color: var(--text-color);</w:t>
-      </w:r>
-    </w:p>
-    <w:p>
-      <w:pPr>
-        <w:rPr>
-          <w:lang w:val="en-US"/>
-        </w:rPr>
-      </w:pPr>
-      <w:r>
-        <w:rPr>
+          <w:strike/>
+          <w:lang w:val="en-US"/>
+        </w:rPr>
+      </w:pPr>
+      <w:r>
+        <w:rPr>
+          <w:strike/>
+          <w:lang w:val="en-US"/>
+        </w:rPr>
+        <w:t xml:space="preserve">  color: </w:t>
+      </w:r>
+      <w:proofErr w:type="gramStart"/>
+      <w:r>
+        <w:rPr>
+          <w:strike/>
+          <w:lang w:val="en-US"/>
+        </w:rPr>
+        <w:t>var(</w:t>
+      </w:r>
+      <w:proofErr w:type="gramEnd"/>
+      <w:r>
+        <w:rPr>
+          <w:strike/>
+          <w:lang w:val="en-US"/>
+        </w:rPr>
+        <w:t>--text-color);</w:t>
+      </w:r>
+    </w:p>
+    <w:p>
+      <w:pPr>
+        <w:rPr>
+          <w:strike/>
+          <w:lang w:val="en-US"/>
+        </w:rPr>
+      </w:pPr>
+      <w:r>
+        <w:rPr>
+          <w:strike/>
           <w:lang w:val="en-US"/>
         </w:rPr>
         <w:t>  transition: color 0.4s ease;</w:t>
@@ -804,27 +1044,63 @@
     <w:p>
       <w:pPr>
         <w:rPr>
-          <w:lang w:val="en-US"/>
-        </w:rPr>
-      </w:pPr>
-      <w:r>
-        <w:rPr>
-          <w:lang w:val="en-US"/>
-        </w:rPr>
-        <w:t>nav a:hover {</w:t>
-      </w:r>
-    </w:p>
-    <w:p>
-      <w:pPr>
-        <w:rPr>
-          <w:lang w:val="en-US"/>
-        </w:rPr>
-      </w:pPr>
-      <w:r>
-        <w:rPr>
-          <w:lang w:val="en-US"/>
-        </w:rPr>
-        <w:t>  color: var(--accent-color);</w:t>
+          <w:strike/>
+          <w:lang w:val="en-US"/>
+        </w:rPr>
+      </w:pPr>
+      <w:r>
+        <w:rPr>
+          <w:strike/>
+          <w:lang w:val="en-US"/>
+        </w:rPr>
+        <w:t xml:space="preserve">nav </w:t>
+      </w:r>
+      <w:proofErr w:type="gramStart"/>
+      <w:r>
+        <w:rPr>
+          <w:strike/>
+          <w:lang w:val="en-US"/>
+        </w:rPr>
+        <w:t>a:hover</w:t>
+      </w:r>
+      <w:proofErr w:type="gramEnd"/>
+      <w:r>
+        <w:rPr>
+          <w:strike/>
+          <w:lang w:val="en-US"/>
+        </w:rPr>
+        <w:t xml:space="preserve"> {</w:t>
+      </w:r>
+    </w:p>
+    <w:p>
+      <w:pPr>
+        <w:rPr>
+          <w:strike/>
+          <w:lang w:val="en-US"/>
+        </w:rPr>
+      </w:pPr>
+      <w:r>
+        <w:rPr>
+          <w:strike/>
+          <w:lang w:val="en-US"/>
+        </w:rPr>
+        <w:t xml:space="preserve">  color: </w:t>
+      </w:r>
+      <w:proofErr w:type="gramStart"/>
+      <w:r>
+        <w:rPr>
+          <w:strike/>
+          <w:lang w:val="en-US"/>
+        </w:rPr>
+        <w:t>var(</w:t>
+      </w:r>
+      <w:proofErr w:type="gramEnd"/>
+      <w:r>
+        <w:rPr>
+          <w:strike/>
+          <w:lang w:val="en-US"/>
+        </w:rPr>
+        <w:t>--accent-color);</w:t>
       </w:r>
     </w:p>
     <w:p>
@@ -889,11 +1165,13 @@
     <w:p>
       <w:pPr>
         <w:rPr>
-          <w:lang w:val="en-US"/>
-        </w:rPr>
-      </w:pPr>
-      <w:r>
-        <w:rPr>
+          <w:strike/>
+          <w:lang w:val="en-US"/>
+        </w:rPr>
+      </w:pPr>
+      <w:r>
+        <w:rPr>
+          <w:strike/>
           <w:lang w:val="en-US"/>
         </w:rPr>
         <w:t>header {</w:t>
@@ -902,11 +1180,13 @@
     <w:p>
       <w:pPr>
         <w:rPr>
-          <w:lang w:val="en-US"/>
-        </w:rPr>
-      </w:pPr>
-      <w:r>
-        <w:rPr>
+          <w:strike/>
+          <w:lang w:val="en-US"/>
+        </w:rPr>
+      </w:pPr>
+      <w:r>
+        <w:rPr>
+          <w:strike/>
           <w:lang w:val="en-US"/>
         </w:rPr>
         <w:t>  display: flex;</w:t>
@@ -915,11 +1195,13 @@
     <w:p>
       <w:pPr>
         <w:rPr>
-          <w:lang w:val="en-US"/>
-        </w:rPr>
-      </w:pPr>
-      <w:r>
-        <w:rPr>
+          <w:strike/>
+          <w:lang w:val="en-US"/>
+        </w:rPr>
+      </w:pPr>
+      <w:r>
+        <w:rPr>
+          <w:strike/>
           <w:lang w:val="en-US"/>
         </w:rPr>
         <w:t>  justify-content: space-between;</w:t>
@@ -928,11 +1210,13 @@
     <w:p>
       <w:pPr>
         <w:rPr>
-          <w:lang w:val="en-US"/>
-        </w:rPr>
-      </w:pPr>
-      <w:r>
-        <w:rPr>
+          <w:strike/>
+          <w:lang w:val="en-US"/>
+        </w:rPr>
+      </w:pPr>
+      <w:r>
+        <w:rPr>
+          <w:strike/>
           <w:lang w:val="en-US"/>
         </w:rPr>
         <w:t>  align-items: center;</w:t>
@@ -941,11 +1225,13 @@
     <w:p>
       <w:pPr>
         <w:rPr>
-          <w:lang w:val="en-US"/>
-        </w:rPr>
-      </w:pPr>
-      <w:r>
-        <w:rPr>
+          <w:strike/>
+          <w:lang w:val="en-US"/>
+        </w:rPr>
+      </w:pPr>
+      <w:r>
+        <w:rPr>
+          <w:strike/>
           <w:lang w:val="en-US"/>
         </w:rPr>
         <w:t>  padding: 1rem 2rem;</w:t>
@@ -961,24 +1247,40 @@
         <w:rPr>
           <w:lang w:val="en-US"/>
         </w:rPr>
-        <w:t>  color: var(--text-color);</w:t>
-      </w:r>
-    </w:p>
-    <w:p>
-      <w:pPr>
-        <w:rPr>
-          <w:lang w:val="en-US"/>
-        </w:rPr>
-      </w:pPr>
-    </w:p>
-    <w:p>
-      <w:pPr>
-        <w:rPr>
-          <w:lang w:val="en-US"/>
-        </w:rPr>
-      </w:pPr>
-      <w:r>
-        <w:rPr>
+        <w:t xml:space="preserve">  color: </w:t>
+      </w:r>
+      <w:proofErr w:type="gramStart"/>
+      <w:r>
+        <w:rPr>
+          <w:lang w:val="en-US"/>
+        </w:rPr>
+        <w:t>var(</w:t>
+      </w:r>
+      <w:proofErr w:type="gramEnd"/>
+      <w:r>
+        <w:rPr>
+          <w:lang w:val="en-US"/>
+        </w:rPr>
+        <w:t>--text-color);</w:t>
+      </w:r>
+    </w:p>
+    <w:p>
+      <w:pPr>
+        <w:rPr>
+          <w:lang w:val="en-US"/>
+        </w:rPr>
+      </w:pPr>
+    </w:p>
+    <w:p>
+      <w:pPr>
+        <w:rPr>
+          <w:strike/>
+          <w:lang w:val="en-US"/>
+        </w:rPr>
+      </w:pPr>
+      <w:r>
+        <w:rPr>
+          <w:strike/>
           <w:lang w:val="en-US"/>
         </w:rPr>
         <w:t>  position: fixed;</w:t>
@@ -987,11 +1289,13 @@
     <w:p>
       <w:pPr>
         <w:rPr>
-          <w:lang w:val="en-US"/>
-        </w:rPr>
-      </w:pPr>
-      <w:r>
-        <w:rPr>
+          <w:strike/>
+          <w:lang w:val="en-US"/>
+        </w:rPr>
+      </w:pPr>
+      <w:r>
+        <w:rPr>
+          <w:strike/>
           <w:lang w:val="en-US"/>
         </w:rPr>
         <w:t>  top: 0;</w:t>
@@ -1000,11 +1304,13 @@
     <w:p>
       <w:pPr>
         <w:rPr>
-          <w:lang w:val="en-US"/>
-        </w:rPr>
-      </w:pPr>
-      <w:r>
-        <w:rPr>
+          <w:strike/>
+          <w:lang w:val="en-US"/>
+        </w:rPr>
+      </w:pPr>
+      <w:r>
+        <w:rPr>
+          <w:strike/>
           <w:lang w:val="en-US"/>
         </w:rPr>
         <w:t>  left: 0;</w:t>
@@ -1013,11 +1319,13 @@
     <w:p>
       <w:pPr>
         <w:rPr>
-          <w:lang w:val="en-US"/>
-        </w:rPr>
-      </w:pPr>
-      <w:r>
-        <w:rPr>
+          <w:strike/>
+          <w:lang w:val="en-US"/>
+        </w:rPr>
+      </w:pPr>
+      <w:r>
+        <w:rPr>
+          <w:strike/>
           <w:lang w:val="en-US"/>
         </w:rPr>
         <w:t>  width: 100%;</w:t>
@@ -1026,11 +1334,13 @@
     <w:p>
       <w:pPr>
         <w:rPr>
-          <w:lang w:val="en-US"/>
-        </w:rPr>
-      </w:pPr>
-      <w:r>
-        <w:rPr>
+          <w:strike/>
+          <w:lang w:val="en-US"/>
+        </w:rPr>
+      </w:pPr>
+      <w:r>
+        <w:rPr>
+          <w:strike/>
           <w:lang w:val="en-US"/>
         </w:rPr>
         <w:lastRenderedPageBreak/>
@@ -1040,11 +1350,13 @@
     <w:p>
       <w:pPr>
         <w:rPr>
-          <w:lang w:val="en-US"/>
-        </w:rPr>
-      </w:pPr>
-      <w:r>
-        <w:rPr>
+          <w:strike/>
+          <w:lang w:val="en-US"/>
+        </w:rPr>
+      </w:pPr>
+      <w:r>
+        <w:rPr>
+          <w:strike/>
           <w:lang w:val="en-US"/>
         </w:rPr>
         <w:t>}</w:t>
@@ -1060,24 +1372,46 @@
     <w:p>
       <w:pPr>
         <w:rPr>
-          <w:lang w:val="en-US"/>
-        </w:rPr>
-      </w:pPr>
-      <w:r>
-        <w:rPr>
-          <w:lang w:val="en-US"/>
-        </w:rPr>
-        <w:t>body:not(.dark) header{</w:t>
-      </w:r>
-    </w:p>
-    <w:p>
-      <w:pPr>
-        <w:rPr>
-          <w:lang w:val="en-US"/>
-        </w:rPr>
-      </w:pPr>
-      <w:r>
-        <w:rPr>
+          <w:strike/>
+          <w:lang w:val="en-US"/>
+        </w:rPr>
+      </w:pPr>
+      <w:proofErr w:type="gramStart"/>
+      <w:r>
+        <w:rPr>
+          <w:strike/>
+          <w:lang w:val="en-US"/>
+        </w:rPr>
+        <w:t>body:not</w:t>
+      </w:r>
+      <w:proofErr w:type="gramEnd"/>
+      <w:r>
+        <w:rPr>
+          <w:strike/>
+          <w:lang w:val="en-US"/>
+        </w:rPr>
+        <w:t xml:space="preserve">(.dark) </w:t>
+      </w:r>
+      <w:proofErr w:type="gramStart"/>
+      <w:r>
+        <w:rPr>
+          <w:strike/>
+          <w:lang w:val="en-US"/>
+        </w:rPr>
+        <w:t>header{</w:t>
+      </w:r>
+      <w:proofErr w:type="gramEnd"/>
+    </w:p>
+    <w:p>
+      <w:pPr>
+        <w:rPr>
+          <w:strike/>
+          <w:lang w:val="en-US"/>
+        </w:rPr>
+      </w:pPr>
+      <w:r>
+        <w:rPr>
+          <w:strike/>
           <w:lang w:val="en-US"/>
         </w:rPr>
         <w:t>  background-color: #dddfe4;</w:t>
@@ -1086,11 +1420,13 @@
     <w:p>
       <w:pPr>
         <w:rPr>
-          <w:lang w:val="en-US"/>
-        </w:rPr>
-      </w:pPr>
-      <w:r>
-        <w:rPr>
+          <w:strike/>
+          <w:lang w:val="en-US"/>
+        </w:rPr>
+      </w:pPr>
+      <w:r>
+        <w:rPr>
+          <w:strike/>
           <w:lang w:val="en-US"/>
         </w:rPr>
         <w:t>}</w:t>
@@ -1106,11 +1442,13 @@
     <w:p>
       <w:pPr>
         <w:rPr>
-          <w:lang w:val="en-US"/>
-        </w:rPr>
-      </w:pPr>
-      <w:r>
-        <w:rPr>
+          <w:strike/>
+          <w:lang w:val="en-US"/>
+        </w:rPr>
+      </w:pPr>
+      <w:r>
+        <w:rPr>
+          <w:strike/>
           <w:lang w:val="en-US"/>
         </w:rPr>
         <w:t>/* Logo Area */</w:t>
@@ -1119,24 +1457,37 @@
     <w:p>
       <w:pPr>
         <w:rPr>
-          <w:lang w:val="en-US"/>
-        </w:rPr>
-      </w:pPr>
-      <w:r>
-        <w:rPr>
-          <w:lang w:val="en-US"/>
-        </w:rPr>
-        <w:t>.logo {</w:t>
-      </w:r>
-    </w:p>
-    <w:p>
-      <w:pPr>
-        <w:rPr>
-          <w:lang w:val="en-US"/>
-        </w:rPr>
-      </w:pPr>
-      <w:r>
-        <w:rPr>
+          <w:strike/>
+          <w:lang w:val="en-US"/>
+        </w:rPr>
+      </w:pPr>
+      <w:proofErr w:type="gramStart"/>
+      <w:r>
+        <w:rPr>
+          <w:strike/>
+          <w:lang w:val="en-US"/>
+        </w:rPr>
+        <w:t>.logo</w:t>
+      </w:r>
+      <w:proofErr w:type="gramEnd"/>
+      <w:r>
+        <w:rPr>
+          <w:strike/>
+          <w:lang w:val="en-US"/>
+        </w:rPr>
+        <w:t xml:space="preserve"> {</w:t>
+      </w:r>
+    </w:p>
+    <w:p>
+      <w:pPr>
+        <w:rPr>
+          <w:strike/>
+          <w:lang w:val="en-US"/>
+        </w:rPr>
+      </w:pPr>
+      <w:r>
+        <w:rPr>
+          <w:strike/>
           <w:lang w:val="en-US"/>
         </w:rPr>
         <w:t>  display: flex;</w:t>
@@ -1145,11 +1496,13 @@
     <w:p>
       <w:pPr>
         <w:rPr>
-          <w:lang w:val="en-US"/>
-        </w:rPr>
-      </w:pPr>
-      <w:r>
-        <w:rPr>
+          <w:strike/>
+          <w:lang w:val="en-US"/>
+        </w:rPr>
+      </w:pPr>
+      <w:r>
+        <w:rPr>
+          <w:strike/>
           <w:lang w:val="en-US"/>
         </w:rPr>
         <w:t>  align-items: center;</w:t>
@@ -1158,11 +1511,13 @@
     <w:p>
       <w:pPr>
         <w:rPr>
-          <w:lang w:val="en-US"/>
-        </w:rPr>
-      </w:pPr>
-      <w:r>
-        <w:rPr>
+          <w:strike/>
+          <w:lang w:val="en-US"/>
+        </w:rPr>
+      </w:pPr>
+      <w:r>
+        <w:rPr>
+          <w:strike/>
           <w:lang w:val="en-US"/>
         </w:rPr>
         <w:t>  gap: .6rem;</w:t>
@@ -1171,11 +1526,13 @@
     <w:p>
       <w:pPr>
         <w:rPr>
-          <w:lang w:val="en-US"/>
-        </w:rPr>
-      </w:pPr>
-      <w:r>
-        <w:rPr>
+          <w:strike/>
+          <w:lang w:val="en-US"/>
+        </w:rPr>
+      </w:pPr>
+      <w:r>
+        <w:rPr>
+          <w:strike/>
           <w:lang w:val="en-US"/>
         </w:rPr>
         <w:t>  text-decoration: none;</w:t>
@@ -1184,11 +1541,13 @@
     <w:p>
       <w:pPr>
         <w:rPr>
-          <w:lang w:val="en-US"/>
-        </w:rPr>
-      </w:pPr>
-      <w:r>
-        <w:rPr>
+          <w:strike/>
+          <w:lang w:val="en-US"/>
+        </w:rPr>
+      </w:pPr>
+      <w:r>
+        <w:rPr>
+          <w:strike/>
           <w:lang w:val="en-US"/>
         </w:rPr>
         <w:t>  color: inherit;</w:t>
@@ -1197,11 +1556,13 @@
     <w:p>
       <w:pPr>
         <w:rPr>
-          <w:lang w:val="en-US"/>
-        </w:rPr>
-      </w:pPr>
-      <w:r>
-        <w:rPr>
+          <w:strike/>
+          <w:lang w:val="en-US"/>
+        </w:rPr>
+      </w:pPr>
+      <w:r>
+        <w:rPr>
+          <w:strike/>
           <w:lang w:val="en-US"/>
         </w:rPr>
         <w:t>}</w:t>
@@ -1217,24 +1578,37 @@
     <w:p>
       <w:pPr>
         <w:rPr>
-          <w:lang w:val="en-US"/>
-        </w:rPr>
-      </w:pPr>
-      <w:r>
-        <w:rPr>
-          <w:lang w:val="en-US"/>
-        </w:rPr>
-        <w:t>.logo img {</w:t>
-      </w:r>
-    </w:p>
-    <w:p>
-      <w:pPr>
-        <w:rPr>
-          <w:lang w:val="en-US"/>
-        </w:rPr>
-      </w:pPr>
-      <w:r>
-        <w:rPr>
+          <w:strike/>
+          <w:lang w:val="en-US"/>
+        </w:rPr>
+      </w:pPr>
+      <w:proofErr w:type="gramStart"/>
+      <w:r>
+        <w:rPr>
+          <w:strike/>
+          <w:lang w:val="en-US"/>
+        </w:rPr>
+        <w:t>.logo</w:t>
+      </w:r>
+      <w:proofErr w:type="gramEnd"/>
+      <w:r>
+        <w:rPr>
+          <w:strike/>
+          <w:lang w:val="en-US"/>
+        </w:rPr>
+        <w:t xml:space="preserve"> img {</w:t>
+      </w:r>
+    </w:p>
+    <w:p>
+      <w:pPr>
+        <w:rPr>
+          <w:strike/>
+          <w:lang w:val="en-US"/>
+        </w:rPr>
+      </w:pPr>
+      <w:r>
+        <w:rPr>
+          <w:strike/>
           <w:lang w:val="en-US"/>
         </w:rPr>
         <w:t>  width: 60px;</w:t>
@@ -1243,11 +1617,13 @@
     <w:p>
       <w:pPr>
         <w:rPr>
-          <w:lang w:val="en-US"/>
-        </w:rPr>
-      </w:pPr>
-      <w:r>
-        <w:rPr>
+          <w:strike/>
+          <w:lang w:val="en-US"/>
+        </w:rPr>
+      </w:pPr>
+      <w:r>
+        <w:rPr>
+          <w:strike/>
           <w:lang w:val="en-US"/>
         </w:rPr>
         <w:t>  height: auto;</w:t>
@@ -1256,11 +1632,13 @@
     <w:p>
       <w:pPr>
         <w:rPr>
-          <w:lang w:val="en-US"/>
-        </w:rPr>
-      </w:pPr>
-      <w:r>
-        <w:rPr>
+          <w:strike/>
+          <w:lang w:val="en-US"/>
+        </w:rPr>
+      </w:pPr>
+      <w:r>
+        <w:rPr>
+          <w:strike/>
           <w:lang w:val="en-US"/>
         </w:rPr>
         <w:t>}</w:t>
@@ -1276,24 +1654,37 @@
     <w:p>
       <w:pPr>
         <w:rPr>
-          <w:lang w:val="en-US"/>
-        </w:rPr>
-      </w:pPr>
-      <w:r>
-        <w:rPr>
-          <w:lang w:val="en-US"/>
-        </w:rPr>
-        <w:t>.logo h1 {</w:t>
-      </w:r>
-    </w:p>
-    <w:p>
-      <w:pPr>
-        <w:rPr>
-          <w:lang w:val="en-US"/>
-        </w:rPr>
-      </w:pPr>
-      <w:r>
-        <w:rPr>
+          <w:strike/>
+          <w:lang w:val="en-US"/>
+        </w:rPr>
+      </w:pPr>
+      <w:proofErr w:type="gramStart"/>
+      <w:r>
+        <w:rPr>
+          <w:strike/>
+          <w:lang w:val="en-US"/>
+        </w:rPr>
+        <w:t>.logo</w:t>
+      </w:r>
+      <w:proofErr w:type="gramEnd"/>
+      <w:r>
+        <w:rPr>
+          <w:strike/>
+          <w:lang w:val="en-US"/>
+        </w:rPr>
+        <w:t xml:space="preserve"> h1 {</w:t>
+      </w:r>
+    </w:p>
+    <w:p>
+      <w:pPr>
+        <w:rPr>
+          <w:strike/>
+          <w:lang w:val="en-US"/>
+        </w:rPr>
+      </w:pPr>
+      <w:r>
+        <w:rPr>
+          <w:strike/>
           <w:lang w:val="en-US"/>
         </w:rPr>
         <w:t>  font-size: 1.8rem;</w:t>
@@ -1302,11 +1693,13 @@
     <w:p>
       <w:pPr>
         <w:rPr>
-          <w:lang w:val="en-US"/>
-        </w:rPr>
-      </w:pPr>
-      <w:r>
-        <w:rPr>
+          <w:strike/>
+          <w:lang w:val="en-US"/>
+        </w:rPr>
+      </w:pPr>
+      <w:r>
+        <w:rPr>
+          <w:strike/>
           <w:lang w:val="en-US"/>
         </w:rPr>
         <w:t>  font-weight: 600;</w:t>
@@ -1421,24 +1814,46 @@
     <w:p>
       <w:pPr>
         <w:rPr>
-          <w:lang w:val="en-US"/>
-        </w:rPr>
-      </w:pPr>
-      <w:r>
-        <w:rPr>
-          <w:lang w:val="en-US"/>
-        </w:rPr>
-        <w:t>.header-right{</w:t>
-      </w:r>
-    </w:p>
-    <w:p>
-      <w:pPr>
-        <w:rPr>
-          <w:lang w:val="en-US"/>
-        </w:rPr>
-      </w:pPr>
-      <w:r>
-        <w:rPr>
+          <w:strike/>
+          <w:lang w:val="en-US"/>
+        </w:rPr>
+      </w:pPr>
+      <w:proofErr w:type="gramStart"/>
+      <w:r>
+        <w:rPr>
+          <w:strike/>
+          <w:lang w:val="en-US"/>
+        </w:rPr>
+        <w:t>.header</w:t>
+      </w:r>
+      <w:proofErr w:type="gramEnd"/>
+      <w:r>
+        <w:rPr>
+          <w:strike/>
+          <w:lang w:val="en-US"/>
+        </w:rPr>
+        <w:t>-</w:t>
+      </w:r>
+      <w:proofErr w:type="gramStart"/>
+      <w:r>
+        <w:rPr>
+          <w:strike/>
+          <w:lang w:val="en-US"/>
+        </w:rPr>
+        <w:t>right{</w:t>
+      </w:r>
+      <w:proofErr w:type="gramEnd"/>
+    </w:p>
+    <w:p>
+      <w:pPr>
+        <w:rPr>
+          <w:strike/>
+          <w:lang w:val="en-US"/>
+        </w:rPr>
+      </w:pPr>
+      <w:r>
+        <w:rPr>
+          <w:strike/>
           <w:lang w:val="en-US"/>
         </w:rPr>
         <w:t>  display: flex;</w:t>
@@ -1447,11 +1862,13 @@
     <w:p>
       <w:pPr>
         <w:rPr>
-          <w:lang w:val="en-US"/>
-        </w:rPr>
-      </w:pPr>
-      <w:r>
-        <w:rPr>
+          <w:strike/>
+          <w:lang w:val="en-US"/>
+        </w:rPr>
+      </w:pPr>
+      <w:r>
+        <w:rPr>
+          <w:strike/>
           <w:lang w:val="en-US"/>
         </w:rPr>
         <w:t>  align-items: center;</w:t>
@@ -1460,11 +1877,13 @@
     <w:p>
       <w:pPr>
         <w:rPr>
-          <w:lang w:val="en-US"/>
-        </w:rPr>
-      </w:pPr>
-      <w:r>
-        <w:rPr>
+          <w:strike/>
+          <w:lang w:val="en-US"/>
+        </w:rPr>
+      </w:pPr>
+      <w:r>
+        <w:rPr>
+          <w:strike/>
           <w:lang w:val="en-US"/>
         </w:rPr>
         <w:t xml:space="preserve">  gap: 2rem; </w:t>
@@ -1473,11 +1892,13 @@
     <w:p>
       <w:pPr>
         <w:rPr>
-          <w:lang w:val="en-US"/>
-        </w:rPr>
-      </w:pPr>
-      <w:r>
-        <w:rPr>
+          <w:strike/>
+          <w:lang w:val="en-US"/>
+        </w:rPr>
+      </w:pPr>
+      <w:r>
+        <w:rPr>
+          <w:strike/>
           <w:lang w:val="en-US"/>
         </w:rPr>
         <w:t>  font-size: 1.2rem;</w:t>
@@ -1532,11 +1953,13 @@
     <w:p>
       <w:pPr>
         <w:rPr>
-          <w:lang w:val="en-US"/>
-        </w:rPr>
-      </w:pPr>
-      <w:r>
-        <w:rPr>
+          <w:strike/>
+          <w:lang w:val="en-US"/>
+        </w:rPr>
+      </w:pPr>
+      <w:r>
+        <w:rPr>
+          <w:strike/>
           <w:lang w:val="en-US"/>
         </w:rPr>
         <w:t>  padding: 0.8rem 1.5rem;</w:t>
@@ -1545,24 +1968,44 @@
     <w:p>
       <w:pPr>
         <w:rPr>
-          <w:lang w:val="en-US"/>
-        </w:rPr>
-      </w:pPr>
-      <w:r>
-        <w:rPr>
-          <w:lang w:val="en-US"/>
-        </w:rPr>
-        <w:t>  background-color: var(--accent-color);</w:t>
-      </w:r>
-    </w:p>
-    <w:p>
-      <w:pPr>
-        <w:rPr>
-          <w:lang w:val="en-US"/>
-        </w:rPr>
-      </w:pPr>
-      <w:r>
-        <w:rPr>
+          <w:strike/>
+          <w:lang w:val="en-US"/>
+        </w:rPr>
+      </w:pPr>
+      <w:r>
+        <w:rPr>
+          <w:strike/>
+          <w:lang w:val="en-US"/>
+        </w:rPr>
+        <w:t xml:space="preserve">  background-color: </w:t>
+      </w:r>
+      <w:proofErr w:type="gramStart"/>
+      <w:r>
+        <w:rPr>
+          <w:strike/>
+          <w:lang w:val="en-US"/>
+        </w:rPr>
+        <w:t>var(</w:t>
+      </w:r>
+      <w:proofErr w:type="gramEnd"/>
+      <w:r>
+        <w:rPr>
+          <w:strike/>
+          <w:lang w:val="en-US"/>
+        </w:rPr>
+        <w:t>--accent-color);</w:t>
+      </w:r>
+    </w:p>
+    <w:p>
+      <w:pPr>
+        <w:rPr>
+          <w:strike/>
+          <w:lang w:val="en-US"/>
+        </w:rPr>
+      </w:pPr>
+      <w:r>
+        <w:rPr>
+          <w:strike/>
           <w:lang w:val="en-US"/>
         </w:rPr>
         <w:t>  color: #fff;</w:t>
@@ -1571,11 +2014,13 @@
     <w:p>
       <w:pPr>
         <w:rPr>
-          <w:lang w:val="en-US"/>
-        </w:rPr>
-      </w:pPr>
-      <w:r>
-        <w:rPr>
+          <w:strike/>
+          <w:lang w:val="en-US"/>
+        </w:rPr>
+      </w:pPr>
+      <w:r>
+        <w:rPr>
+          <w:strike/>
           <w:lang w:val="en-US"/>
         </w:rPr>
         <w:t>  border-radius: 8px;</w:t>
@@ -1584,11 +2029,13 @@
     <w:p>
       <w:pPr>
         <w:rPr>
-          <w:lang w:val="en-US"/>
-        </w:rPr>
-      </w:pPr>
-      <w:r>
-        <w:rPr>
+          <w:strike/>
+          <w:lang w:val="en-US"/>
+        </w:rPr>
+      </w:pPr>
+      <w:r>
+        <w:rPr>
+          <w:strike/>
           <w:lang w:val="en-US"/>
         </w:rPr>
         <w:t>  font-weight: 700;</w:t>
@@ -1617,37 +2064,84 @@
     <w:p>
       <w:pPr>
         <w:rPr>
-          <w:lang w:val="en-US"/>
-        </w:rPr>
-      </w:pPr>
-      <w:r>
-        <w:rPr>
-          <w:lang w:val="en-US"/>
-        </w:rPr>
-        <w:t>.start-focus:hover {</w:t>
-      </w:r>
-    </w:p>
-    <w:p>
-      <w:pPr>
-        <w:rPr>
-          <w:lang w:val="en-US"/>
-        </w:rPr>
-      </w:pPr>
-      <w:r>
-        <w:rPr>
-          <w:lang w:val="en-US"/>
-        </w:rPr>
-        <w:t>  outline: 2px solid var(--accent-color);</w:t>
-      </w:r>
-    </w:p>
-    <w:p>
-      <w:pPr>
-        <w:rPr>
-          <w:lang w:val="en-US"/>
-        </w:rPr>
-      </w:pPr>
-      <w:r>
-        <w:rPr>
+          <w:strike/>
+          <w:lang w:val="en-US"/>
+        </w:rPr>
+      </w:pPr>
+      <w:proofErr w:type="gramStart"/>
+      <w:r>
+        <w:rPr>
+          <w:strike/>
+          <w:lang w:val="en-US"/>
+        </w:rPr>
+        <w:t>.start</w:t>
+      </w:r>
+      <w:proofErr w:type="gramEnd"/>
+      <w:r>
+        <w:rPr>
+          <w:strike/>
+          <w:lang w:val="en-US"/>
+        </w:rPr>
+        <w:t>-</w:t>
+      </w:r>
+      <w:proofErr w:type="gramStart"/>
+      <w:r>
+        <w:rPr>
+          <w:strike/>
+          <w:lang w:val="en-US"/>
+        </w:rPr>
+        <w:t>focus:hover</w:t>
+      </w:r>
+      <w:proofErr w:type="gramEnd"/>
+      <w:r>
+        <w:rPr>
+          <w:strike/>
+          <w:lang w:val="en-US"/>
+        </w:rPr>
+        <w:t xml:space="preserve"> {</w:t>
+      </w:r>
+    </w:p>
+    <w:p>
+      <w:pPr>
+        <w:rPr>
+          <w:strike/>
+          <w:lang w:val="en-US"/>
+        </w:rPr>
+      </w:pPr>
+      <w:r>
+        <w:rPr>
+          <w:strike/>
+          <w:lang w:val="en-US"/>
+        </w:rPr>
+        <w:t xml:space="preserve">  outline: 2px solid </w:t>
+      </w:r>
+      <w:proofErr w:type="gramStart"/>
+      <w:r>
+        <w:rPr>
+          <w:strike/>
+          <w:lang w:val="en-US"/>
+        </w:rPr>
+        <w:t>var(</w:t>
+      </w:r>
+      <w:proofErr w:type="gramEnd"/>
+      <w:r>
+        <w:rPr>
+          <w:strike/>
+          <w:lang w:val="en-US"/>
+        </w:rPr>
+        <w:t>--accent-color);</w:t>
+      </w:r>
+    </w:p>
+    <w:p>
+      <w:pPr>
+        <w:rPr>
+          <w:strike/>
+          <w:lang w:val="en-US"/>
+        </w:rPr>
+      </w:pPr>
+      <w:r>
+        <w:rPr>
+          <w:strike/>
           <w:lang w:val="en-US"/>
         </w:rPr>
         <w:t>  outline-offset: 2px;</w:t>
@@ -1656,24 +2150,44 @@
     <w:p>
       <w:pPr>
         <w:rPr>
-          <w:lang w:val="en-US"/>
-        </w:rPr>
-      </w:pPr>
-      <w:r>
-        <w:rPr>
-          <w:lang w:val="en-US"/>
-        </w:rPr>
-        <w:t>  color: var(--accent-color);</w:t>
-      </w:r>
-    </w:p>
-    <w:p>
-      <w:pPr>
-        <w:rPr>
-          <w:lang w:val="en-US"/>
-        </w:rPr>
-      </w:pPr>
-      <w:r>
-        <w:rPr>
+          <w:strike/>
+          <w:lang w:val="en-US"/>
+        </w:rPr>
+      </w:pPr>
+      <w:r>
+        <w:rPr>
+          <w:strike/>
+          <w:lang w:val="en-US"/>
+        </w:rPr>
+        <w:t xml:space="preserve">  color: </w:t>
+      </w:r>
+      <w:proofErr w:type="gramStart"/>
+      <w:r>
+        <w:rPr>
+          <w:strike/>
+          <w:lang w:val="en-US"/>
+        </w:rPr>
+        <w:t>var(</w:t>
+      </w:r>
+      <w:proofErr w:type="gramEnd"/>
+      <w:r>
+        <w:rPr>
+          <w:strike/>
+          <w:lang w:val="en-US"/>
+        </w:rPr>
+        <w:t>--accent-color);</w:t>
+      </w:r>
+    </w:p>
+    <w:p>
+      <w:pPr>
+        <w:rPr>
+          <w:strike/>
+          <w:lang w:val="en-US"/>
+        </w:rPr>
+      </w:pPr>
+      <w:r>
+        <w:rPr>
+          <w:strike/>
           <w:lang w:val="en-US"/>
         </w:rPr>
         <w:t>  background-color: #ffffff;</w:t>
@@ -7907,6 +8421,7 @@
   <w:style w:type="character" w:default="1" w:styleId="DefaultParagraphFont">
     <w:name w:val="Default Paragraph Font"/>
     <w:uiPriority w:val="1"/>
+    <w:semiHidden/>
     <w:unhideWhenUsed/>
   </w:style>
   <w:style w:type="table" w:default="1" w:styleId="TableNormal">

</xml_diff>